<commit_message>
updates to manuscripts outlines
</commit_message>
<xml_diff>
--- a/Repo-PostBioinfo/Manuscripts/2019 Diversity.docx
+++ b/Repo-PostBioinfo/Manuscripts/2019 Diversity.docx
@@ -4,7 +4,15 @@
   <w:body>
     <w:p>
       <w:r>
-        <w:t>Categorize samples into MAB, SNE, GOM etc regions. Tally the most abundant fishes in each region.</w:t>
+        <w:t xml:space="preserve">Categorize samples into MAB, SNE, GOM </w:t>
+      </w:r>
+      <w:proofErr w:type="spellStart"/>
+      <w:r>
+        <w:t>etc</w:t>
+      </w:r>
+      <w:proofErr w:type="spellEnd"/>
+      <w:r>
+        <w:t xml:space="preserve"> regions. Tally the most abundant fishes in each region.</w:t>
       </w:r>
     </w:p>
     <w:p>
@@ -12,7 +20,41 @@
         <w:t>Categorize fishes into deep sea and shallow.</w:t>
       </w:r>
       <w:r>
-        <w:t xml:space="preserve"> Calculate the percentage of deep sea species at surface depth vs at deep depth.</w:t>
+        <w:t xml:space="preserve"> Calculate the percentage of </w:t>
+      </w:r>
+      <w:proofErr w:type="gramStart"/>
+      <w:r>
+        <w:t>deep sea</w:t>
+      </w:r>
+      <w:proofErr w:type="gramEnd"/>
+      <w:r>
+        <w:t xml:space="preserve"> species at surface depth vs at deep depth.</w:t>
+      </w:r>
+    </w:p>
+    <w:p>
+      <w:r>
+        <w:t xml:space="preserve">Compare </w:t>
+      </w:r>
+      <w:proofErr w:type="spellStart"/>
+      <w:proofErr w:type="gramStart"/>
+      <w:r>
+        <w:t>eDNA</w:t>
+      </w:r>
+      <w:proofErr w:type="spellEnd"/>
+      <w:proofErr w:type="gramEnd"/>
+      <w:r>
+        <w:t xml:space="preserve"> with BTS</w:t>
+      </w:r>
+    </w:p>
+    <w:p/>
+    <w:p>
+      <w:r>
+        <w:t>Deep vs demersal vs pelagic vs mesopelagic (took all surface vs &gt;200m samples and run indicator species analysis)</w:t>
+      </w:r>
+    </w:p>
+    <w:p>
+      <w:r>
+        <w:t>Vertical structure: thermocline vs chlorophyll max, which matters to fish</w:t>
       </w:r>
       <w:bookmarkStart w:id="0" w:name="_GoBack"/>
       <w:bookmarkEnd w:id="0"/>

</xml_diff>